<commit_message>
Modified TeamSignOff to use team name and initinal commit for Appendix A
</commit_message>
<xml_diff>
--- a/documents/TeamSignOff.docx
+++ b/documents/TeamSignOff.docx
@@ -4,148 +4,162 @@
   <w:body>
     <w:p>
       <w:r>
-        <w:t xml:space="preserve">As of 3/2/2015, all group members of Section 2 Team 1 have reviewed the System Requirements Specifications (SRS) document and all have agreed the content and format of this document is correct. This document has been tailored to meet the client’s necessities for an online web application which will offer an online exotic car rental service to VIP customers. </w:t>
+        <w:t xml:space="preserve">As of 3/2/2015, all group members of </w:t>
+      </w:r>
+      <w:r>
+        <w:t>Xeno</w:t>
+      </w:r>
+      <w:r>
+        <w:t xml:space="preserve"> have reviewed the System Requirements Specifications (SRS) document and all have agreed the content and format of this document is correct. This document has been tailored to meet the client’s necessities for an online web application which will offer an online exotic car rental service to VIP customers. </w:t>
       </w:r>
     </w:p>
     <w:p/>
     <w:p>
-      <w:r>
-        <w:t>Team: ______________________________________________________________</w:t>
-      </w:r>
-    </w:p>
-    <w:p/>
-    <w:p>
-      <w:r>
-        <w:t xml:space="preserve">Name: Edward </w:t>
-      </w:r>
-      <w:proofErr w:type="spellStart"/>
-      <w:r>
-        <w:t>LaFemina</w:t>
-      </w:r>
-      <w:proofErr w:type="spellEnd"/>
-    </w:p>
-    <w:p>
-      <w:r>
-        <w:t>Signature: ______________________</w:t>
-      </w:r>
-    </w:p>
-    <w:p>
-      <w:r>
-        <w:t xml:space="preserve">Date: </w:t>
-      </w:r>
-      <w:r>
-        <w:t>______________________</w:t>
-      </w:r>
-      <w:r>
-        <w:t>____</w:t>
-      </w:r>
-    </w:p>
-    <w:p>
-      <w:r>
-        <w:t>Comments: ____________________________________________________________________________________________________________________________________________________________</w:t>
-      </w:r>
-    </w:p>
-    <w:p/>
-    <w:p>
-      <w:r>
-        <w:t>Name: John Swank</w:t>
-      </w:r>
-    </w:p>
-    <w:p>
-      <w:r>
-        <w:t>Signature: ______________________</w:t>
-      </w:r>
-    </w:p>
-    <w:p>
-      <w:r>
-        <w:t>Date: __________________________</w:t>
-      </w:r>
-    </w:p>
-    <w:p>
-      <w:r>
-        <w:t>Comments: ____________________________________________________________________________________________________________________________________________________________</w:t>
-      </w:r>
-    </w:p>
-    <w:p/>
-    <w:p>
-      <w:r>
-        <w:t xml:space="preserve">Name: Michael </w:t>
-      </w:r>
-      <w:proofErr w:type="spellStart"/>
-      <w:r>
-        <w:t>Bishoff</w:t>
-      </w:r>
-      <w:proofErr w:type="spellEnd"/>
-    </w:p>
-    <w:p>
-      <w:r>
-        <w:t>Signature: ______________________</w:t>
-      </w:r>
-    </w:p>
-    <w:p>
-      <w:r>
-        <w:t>Date: __________________________</w:t>
-      </w:r>
-    </w:p>
-    <w:p>
-      <w:r>
-        <w:t>Comments: ____________________________________________________________________________________________________________________________________________________________</w:t>
-      </w:r>
-    </w:p>
-    <w:p/>
-    <w:p>
-      <w:r>
-        <w:t>Name: Michael Lee</w:t>
-      </w:r>
-    </w:p>
-    <w:p>
-      <w:r>
-        <w:t>Signature: ______________________</w:t>
-      </w:r>
-    </w:p>
-    <w:p>
-      <w:r>
-        <w:t>Date: __________________________</w:t>
-      </w:r>
-    </w:p>
-    <w:p>
-      <w:r>
-        <w:t>Comments: ____________________________________________________________________________________________________________________________________________________________</w:t>
-      </w:r>
-    </w:p>
-    <w:p/>
-    <w:p>
-      <w:r>
-        <w:t xml:space="preserve">Name: </w:t>
-      </w:r>
-      <w:proofErr w:type="spellStart"/>
-      <w:r>
-        <w:t>Vesh</w:t>
-      </w:r>
-      <w:proofErr w:type="spellEnd"/>
-      <w:r>
-        <w:t xml:space="preserve"> Bhatt</w:t>
-      </w:r>
-    </w:p>
-    <w:p>
-      <w:r>
-        <w:t>Signature: ______________________</w:t>
-      </w:r>
-    </w:p>
-    <w:p>
-      <w:r>
-        <w:t>Date: __________________________</w:t>
-      </w:r>
-    </w:p>
-    <w:p>
-      <w:r>
-        <w:t>Comments: ____________________________________________________________________________________________________________________________________________________________</w:t>
+      <w:pPr>
+        <w:rPr>
+          <w:b/>
+        </w:rPr>
+      </w:pPr>
+      <w:r>
+        <w:rPr>
+          <w:b/>
+        </w:rPr>
+        <w:t xml:space="preserve">Team: </w:t>
+      </w:r>
+      <w:r>
+        <w:rPr>
+          <w:b/>
+        </w:rPr>
+        <w:t>Xeno</w:t>
       </w:r>
     </w:p>
     <w:p>
       <w:bookmarkStart w:id="0" w:name="_GoBack"/>
       <w:bookmarkEnd w:id="0"/>
     </w:p>
+    <w:p>
+      <w:r>
+        <w:t xml:space="preserve">Name: Edward </w:t>
+      </w:r>
+      <w:proofErr w:type="spellStart"/>
+      <w:r>
+        <w:t>LaFemina</w:t>
+      </w:r>
+      <w:proofErr w:type="spellEnd"/>
+    </w:p>
+    <w:p>
+      <w:r>
+        <w:t>Signature: ______________________</w:t>
+      </w:r>
+    </w:p>
+    <w:p>
+      <w:r>
+        <w:t>Date: __________________________</w:t>
+      </w:r>
+    </w:p>
+    <w:p>
+      <w:r>
+        <w:t>Comments: ____________________________________________________________________________________________________________________________________________________________</w:t>
+      </w:r>
+    </w:p>
+    <w:p/>
+    <w:p>
+      <w:r>
+        <w:t>Name: John Swank</w:t>
+      </w:r>
+    </w:p>
+    <w:p>
+      <w:r>
+        <w:t>Signature: ______________________</w:t>
+      </w:r>
+    </w:p>
+    <w:p>
+      <w:r>
+        <w:t>Date: __________________________</w:t>
+      </w:r>
+    </w:p>
+    <w:p>
+      <w:r>
+        <w:t>Comments: ____________________________________________________________________________________________________________________________________________________________</w:t>
+      </w:r>
+    </w:p>
+    <w:p/>
+    <w:p>
+      <w:r>
+        <w:t xml:space="preserve">Name: Michael </w:t>
+      </w:r>
+      <w:proofErr w:type="spellStart"/>
+      <w:r>
+        <w:t>Bishoff</w:t>
+      </w:r>
+      <w:proofErr w:type="spellEnd"/>
+    </w:p>
+    <w:p>
+      <w:r>
+        <w:t>Signature: ______________________</w:t>
+      </w:r>
+    </w:p>
+    <w:p>
+      <w:r>
+        <w:t>Date: __________________________</w:t>
+      </w:r>
+    </w:p>
+    <w:p>
+      <w:r>
+        <w:t>Comments: ____________________________________________________________________________________________________________________________________________________________</w:t>
+      </w:r>
+    </w:p>
+    <w:p/>
+    <w:p>
+      <w:r>
+        <w:t>Name: Michael Lee</w:t>
+      </w:r>
+    </w:p>
+    <w:p>
+      <w:r>
+        <w:t>Signature: ______________________</w:t>
+      </w:r>
+    </w:p>
+    <w:p>
+      <w:r>
+        <w:t>Date: __________________________</w:t>
+      </w:r>
+    </w:p>
+    <w:p>
+      <w:r>
+        <w:t>Comments: ____________________________________________________________________________________________________________________________________________________________</w:t>
+      </w:r>
+    </w:p>
+    <w:p/>
+    <w:p>
+      <w:r>
+        <w:t xml:space="preserve">Name: </w:t>
+      </w:r>
+      <w:proofErr w:type="spellStart"/>
+      <w:r>
+        <w:t>Vesh</w:t>
+      </w:r>
+      <w:proofErr w:type="spellEnd"/>
+      <w:r>
+        <w:t xml:space="preserve"> Bhatt</w:t>
+      </w:r>
+    </w:p>
+    <w:p>
+      <w:r>
+        <w:t>Signature: ______________________</w:t>
+      </w:r>
+    </w:p>
+    <w:p>
+      <w:r>
+        <w:t>Date: __________________________</w:t>
+      </w:r>
+    </w:p>
+    <w:p>
+      <w:r>
+        <w:t>Comments: ____________________________________________________________________________________________________________________________________________________________</w:t>
+      </w:r>
+    </w:p>
+    <w:p/>
     <w:p/>
     <w:sectPr>
       <w:pgSz w:w="12240" w:h="15840"/>

</xml_diff>